<commit_message>
New notes - incomplete
</commit_message>
<xml_diff>
--- a/Notes/CS296N-LP-WK09D1-W16-Migrations.docx
+++ b/Notes/CS296N-LP-WK09D1-W16-Migrations.docx
@@ -9,8 +9,6 @@
           <w:b/>
         </w:rPr>
       </w:pPr>
-      <w:bookmarkStart w:id="0" w:name="_GoBack"/>
-      <w:bookmarkEnd w:id="0"/>
       <w:r>
         <w:rPr>
           <w:b/>
@@ -119,9 +117,6 @@
               <w:spacing w:line="240" w:lineRule="auto"/>
             </w:pPr>
             <w:r>
-              <w:rPr>
-                <w:highlight w:val="yellow"/>
-              </w:rPr>
               <w:t>Identity - Authorization</w:t>
             </w:r>
           </w:p>
@@ -153,7 +148,14 @@
               <w:spacing w:line="240" w:lineRule="auto"/>
             </w:pPr>
             <w:r>
-              <w:t>Dependency Injection</w:t>
+              <w:rPr>
+                <w:highlight w:val="yellow"/>
+              </w:rPr>
+              <w:t>EF Code-First Migrations</w:t>
+            </w:r>
+            <w:r>
+              <w:br/>
+              <w:t>Deploying to Azure</w:t>
             </w:r>
           </w:p>
         </w:tc>
@@ -181,6 +183,12 @@
               <w:spacing w:line="240" w:lineRule="auto"/>
             </w:pPr>
             <w:r>
+              <w:t>Dependency Injection</w:t>
+            </w:r>
+            <w:r>
+              <w:br/>
+            </w:r>
+            <w:r>
               <w:t>Unit Testing</w:t>
             </w:r>
           </w:p>
@@ -206,13 +214,22 @@
         <w:t>Announcements</w:t>
       </w:r>
       <w:r>
+        <w:rPr>
+          <w:b/>
+        </w:rPr>
+        <w:t xml:space="preserve"> / Code Review</w:t>
+      </w:r>
+      <w:r>
         <w:br/>
       </w:r>
       <w:r>
-        <w:t>We are doing code reviews for lab 6 (Authentication) today</w:t>
+        <w:t>Changing the topics for this week</w:t>
       </w:r>
       <w:r>
         <w:br/>
+      </w:r>
+      <w:r>
+        <w:t>Code review for lab 7</w:t>
       </w:r>
     </w:p>
     <w:p>
@@ -226,21 +243,8 @@
         <w:rPr>
           <w:b/>
         </w:rPr>
-        <w:t>Adding Roles</w:t>
-      </w:r>
-    </w:p>
-    <w:p>
-      <w:pPr>
-        <w:pStyle w:val="ListParagraph"/>
-        <w:numPr>
-          <w:ilvl w:val="0"/>
-          <w:numId w:val="13"/>
-        </w:numPr>
-        <w:spacing w:line="240" w:lineRule="auto"/>
-        <w:rPr>
-          <w:u w:val="single"/>
-        </w:rPr>
-      </w:pPr>
+        <w:t>EF Code-First Migrations</w:t>
+      </w:r>
     </w:p>
     <w:p>
       <w:pPr>
@@ -254,13 +258,7 @@
         <w:rPr>
           <w:u w:val="single"/>
         </w:rPr>
-        <w:t>A topic</w:t>
-      </w:r>
-      <w:r>
-        <w:rPr>
-          <w:u w:val="single"/>
-        </w:rPr>
-        <w:t xml:space="preserve"> </w:t>
+        <w:t>Enabling Migrations</w:t>
       </w:r>
     </w:p>
     <w:p>
@@ -273,24 +271,295 @@
         <w:spacing w:line="240" w:lineRule="auto"/>
       </w:pPr>
       <w:r>
-        <w:br/>
+        <w:t xml:space="preserve">Drop and re-create your database using your existing </w:t>
+      </w:r>
+      <w:proofErr w:type="spellStart"/>
+      <w:r>
+        <w:t>db</w:t>
+      </w:r>
+      <w:proofErr w:type="spellEnd"/>
+      <w:r>
+        <w:t xml:space="preserve"> initializer</w:t>
       </w:r>
     </w:p>
     <w:p>
       <w:pPr>
+        <w:pStyle w:val="ListParagraph"/>
+        <w:numPr>
+          <w:ilvl w:val="0"/>
+          <w:numId w:val="14"/>
+        </w:numPr>
         <w:spacing w:line="240" w:lineRule="auto"/>
       </w:pPr>
       <w:r>
-        <w:t xml:space="preserve">Reference: </w:t>
-      </w:r>
+        <w:t xml:space="preserve">In </w:t>
+      </w:r>
+      <w:proofErr w:type="spellStart"/>
+      <w:r>
+        <w:t>Global.asax</w:t>
+      </w:r>
+      <w:proofErr w:type="spellEnd"/>
+      <w:r>
+        <w:t xml:space="preserve">, remove: </w:t>
+      </w:r>
+      <w:proofErr w:type="spellStart"/>
+      <w:proofErr w:type="gramStart"/>
+      <w:r>
+        <w:rPr>
+          <w:rFonts w:ascii="Consolas" w:hAnsi="Consolas" w:cs="Consolas"/>
+          <w:color w:val="2B91AF"/>
+          <w:sz w:val="19"/>
+          <w:szCs w:val="19"/>
+          <w:highlight w:val="white"/>
+        </w:rPr>
+        <w:t>Database</w:t>
+      </w:r>
+      <w:r>
+        <w:rPr>
+          <w:rFonts w:ascii="Consolas" w:hAnsi="Consolas" w:cs="Consolas"/>
+          <w:color w:val="000000"/>
+          <w:sz w:val="19"/>
+          <w:szCs w:val="19"/>
+          <w:highlight w:val="white"/>
+        </w:rPr>
+        <w:t>.SetInitializer</w:t>
+      </w:r>
+      <w:proofErr w:type="spellEnd"/>
+      <w:r>
+        <w:rPr>
+          <w:rFonts w:ascii="Consolas" w:hAnsi="Consolas" w:cs="Consolas"/>
+          <w:color w:val="000000"/>
+          <w:sz w:val="19"/>
+          <w:szCs w:val="19"/>
+          <w:highlight w:val="white"/>
+        </w:rPr>
+        <w:t>(</w:t>
+      </w:r>
+      <w:proofErr w:type="gramEnd"/>
+      <w:r>
+        <w:rPr>
+          <w:rFonts w:ascii="Consolas" w:hAnsi="Consolas" w:cs="Consolas"/>
+          <w:color w:val="0000FF"/>
+          <w:sz w:val="19"/>
+          <w:szCs w:val="19"/>
+          <w:highlight w:val="white"/>
+        </w:rPr>
+        <w:t>new</w:t>
+      </w:r>
+      <w:r>
+        <w:rPr>
+          <w:rFonts w:ascii="Consolas" w:hAnsi="Consolas" w:cs="Consolas"/>
+          <w:color w:val="000000"/>
+          <w:sz w:val="19"/>
+          <w:szCs w:val="19"/>
+          <w:highlight w:val="white"/>
+        </w:rPr>
+        <w:t xml:space="preserve"> </w:t>
+      </w:r>
+      <w:proofErr w:type="spellStart"/>
+      <w:r>
+        <w:rPr>
+          <w:rFonts w:ascii="Consolas" w:hAnsi="Consolas" w:cs="Consolas"/>
+          <w:color w:val="2B91AF"/>
+          <w:sz w:val="19"/>
+          <w:szCs w:val="19"/>
+          <w:highlight w:val="white"/>
+        </w:rPr>
+        <w:t>BookStoreDbInitializer</w:t>
+      </w:r>
+      <w:proofErr w:type="spellEnd"/>
+      <w:r>
+        <w:rPr>
+          <w:rFonts w:ascii="Consolas" w:hAnsi="Consolas" w:cs="Consolas"/>
+          <w:color w:val="000000"/>
+          <w:sz w:val="19"/>
+          <w:szCs w:val="19"/>
+          <w:highlight w:val="white"/>
+        </w:rPr>
+        <w:t>());</w:t>
+      </w:r>
+    </w:p>
+    <w:p>
+      <w:pPr>
+        <w:pStyle w:val="ListParagraph"/>
+        <w:numPr>
+          <w:ilvl w:val="0"/>
+          <w:numId w:val="14"/>
+        </w:numPr>
+        <w:spacing w:line="240" w:lineRule="auto"/>
+      </w:pPr>
+      <w:r>
+        <w:rPr>
+          <w:rFonts w:asciiTheme="majorHAnsi" w:hAnsiTheme="majorHAnsi"/>
+        </w:rPr>
+        <w:t xml:space="preserve">In the package manager console: </w:t>
+      </w:r>
+      <w:r>
+        <w:rPr>
+          <w:rFonts w:asciiTheme="majorHAnsi" w:hAnsiTheme="majorHAnsi"/>
+        </w:rPr>
+        <w:t>Enable-Mig</w:t>
+      </w:r>
+      <w:r>
+        <w:rPr>
+          <w:rFonts w:asciiTheme="majorHAnsi" w:hAnsiTheme="majorHAnsi"/>
+        </w:rPr>
+        <w:t>rations</w:t>
+      </w:r>
+      <w:r>
+        <w:rPr>
+          <w:rFonts w:asciiTheme="majorHAnsi" w:hAnsiTheme="majorHAnsi"/>
+        </w:rPr>
+        <w:t xml:space="preserve"> </w:t>
+      </w:r>
+      <w:r>
+        <w:rPr>
+          <w:rFonts w:asciiTheme="majorHAnsi" w:hAnsiTheme="majorHAnsi"/>
+        </w:rPr>
+        <w:t xml:space="preserve"> </w:t>
+      </w:r>
+      <w:r>
+        <w:rPr>
+          <w:rFonts w:asciiTheme="majorHAnsi" w:hAnsiTheme="majorHAnsi"/>
+        </w:rPr>
+        <w:t>-</w:t>
+      </w:r>
+      <w:proofErr w:type="spellStart"/>
+      <w:r>
+        <w:rPr>
+          <w:rFonts w:asciiTheme="majorHAnsi" w:hAnsiTheme="majorHAnsi"/>
+        </w:rPr>
+        <w:t>EnableAutmaticMigrations</w:t>
+      </w:r>
+      <w:proofErr w:type="spellEnd"/>
+      <w:r>
+        <w:rPr>
+          <w:rFonts w:asciiTheme="majorHAnsi" w:hAnsiTheme="majorHAnsi"/>
+        </w:rPr>
+        <w:t xml:space="preserve"> </w:t>
+      </w:r>
+    </w:p>
+    <w:p>
+      <w:pPr>
+        <w:pStyle w:val="ListParagraph"/>
+        <w:numPr>
+          <w:ilvl w:val="0"/>
+          <w:numId w:val="14"/>
+        </w:numPr>
+        <w:spacing w:line="240" w:lineRule="auto"/>
+      </w:pPr>
+      <w:r>
+        <w:t>Use Add-Migration to add code for any model changes</w:t>
+      </w:r>
+    </w:p>
+    <w:p>
+      <w:pPr>
+        <w:pStyle w:val="ListParagraph"/>
+        <w:numPr>
+          <w:ilvl w:val="0"/>
+          <w:numId w:val="14"/>
+        </w:numPr>
+        <w:spacing w:line="240" w:lineRule="auto"/>
+      </w:pPr>
+      <w:r>
+        <w:t>Use Update-Database to apply migrations</w:t>
+      </w:r>
+    </w:p>
+    <w:p>
+      <w:pPr>
+        <w:pStyle w:val="ListParagraph"/>
+        <w:numPr>
+          <w:ilvl w:val="0"/>
+          <w:numId w:val="14"/>
+        </w:numPr>
+        <w:spacing w:line="240" w:lineRule="auto"/>
+      </w:pPr>
+      <w:r>
+        <w:br/>
+      </w:r>
+      <w:bookmarkStart w:id="0" w:name="_GoBack"/>
+      <w:bookmarkEnd w:id="0"/>
+    </w:p>
+    <w:p>
+      <w:pPr>
+        <w:spacing w:line="240" w:lineRule="auto"/>
+      </w:pPr>
+      <w:r>
+        <w:t>Reference</w:t>
+      </w:r>
+      <w:r>
+        <w:t>s</w:t>
+      </w:r>
+      <w:r>
+        <w:t xml:space="preserve">: </w:t>
+      </w:r>
+    </w:p>
+    <w:p>
+      <w:pPr>
+        <w:pStyle w:val="ListParagraph"/>
+        <w:numPr>
+          <w:ilvl w:val="0"/>
+          <w:numId w:val="14"/>
+        </w:numPr>
+        <w:spacing w:line="240" w:lineRule="auto"/>
+      </w:pPr>
+      <w:r>
+        <w:fldChar w:fldCharType="begin"/>
+      </w:r>
+      <w:r>
+        <w:instrText xml:space="preserve"> HYPERLINK "</w:instrText>
+      </w:r>
+      <w:r>
+        <w:instrText>http://johnatten.com/2013/11/11/extending-identity-accounts-and-implementing-role-based-authentication-in-asp-net-mvc-5/</w:instrText>
+      </w:r>
+      <w:r>
+        <w:instrText xml:space="preserve">" </w:instrText>
+      </w:r>
+      <w:r>
+        <w:fldChar w:fldCharType="separate"/>
+      </w:r>
+      <w:r>
+        <w:rPr>
+          <w:rStyle w:val="Hyperlink"/>
+        </w:rPr>
+        <w:t>http://johnatten.com/2013/11/11/extending-identity-accounts-and-implementing-role-based-authentication-in-asp-net-mvc-5/</w:t>
+      </w:r>
+      <w:r>
+        <w:fldChar w:fldCharType="end"/>
+      </w:r>
+    </w:p>
+    <w:p>
+      <w:pPr>
+        <w:pStyle w:val="ListParagraph"/>
+        <w:numPr>
+          <w:ilvl w:val="0"/>
+          <w:numId w:val="14"/>
+        </w:numPr>
+        <w:spacing w:line="240" w:lineRule="auto"/>
+      </w:pPr>
       <w:hyperlink r:id="rId8" w:history="1">
         <w:r>
           <w:rPr>
             <w:rStyle w:val="Hyperlink"/>
           </w:rPr>
-          <w:t>http://www.dotnetfunda.com/articles/show/2898/working-with-roles-in-aspnet-identity-for-mvc</w:t>
+          <w:t>http://johnatten.com/2013/10/27/configuring-db-connection-and-code-first-migration-for-identity-accounts-in-asp-net-mvc-5-and-visual-studio-2013/#Configuring-Entity-Framework-Migrations-and-Seeding-the-Database</w:t>
         </w:r>
       </w:hyperlink>
+    </w:p>
+    <w:p>
+      <w:pPr>
+        <w:pStyle w:val="ListParagraph"/>
+        <w:numPr>
+          <w:ilvl w:val="0"/>
+          <w:numId w:val="14"/>
+        </w:numPr>
+        <w:spacing w:line="240" w:lineRule="auto"/>
+      </w:pPr>
+    </w:p>
+    <w:p>
+      <w:pPr>
+        <w:spacing w:line="240" w:lineRule="auto"/>
+      </w:pPr>
     </w:p>
     <w:p>
       <w:pPr>
@@ -400,7 +669,6 @@
         <w:szCs w:val="24"/>
       </w:rPr>
       <w:tab/>
-      <w:t>Thursday, February 25, 2016</w:t>
     </w:r>
     <w:r>
       <w:rPr>
@@ -408,7 +676,57 @@
         <w:sz w:val="24"/>
         <w:szCs w:val="24"/>
       </w:rPr>
+      <w:tab/>
+      <w:t>Tuesday, March 1, 2016</w:t>
+    </w:r>
+    <w:r>
+      <w:rPr>
+        <w:b/>
+        <w:sz w:val="24"/>
+        <w:szCs w:val="24"/>
+      </w:rPr>
       <w:br/>
+      <w:t>Week 9, Session 1</w:t>
+    </w:r>
+    <w:r>
+      <w:rPr>
+        <w:b/>
+        <w:sz w:val="24"/>
+        <w:szCs w:val="24"/>
+      </w:rPr>
+      <w:tab/>
+    </w:r>
+    <w:r>
+      <w:rPr>
+        <w:b/>
+        <w:sz w:val="24"/>
+        <w:szCs w:val="24"/>
+      </w:rPr>
+      <w:tab/>
+    </w:r>
+    <w:r>
+      <w:rPr>
+        <w:b/>
+        <w:sz w:val="24"/>
+        <w:szCs w:val="24"/>
+      </w:rPr>
+      <w:tab/>
+    </w:r>
+    <w:r>
+      <w:rPr>
+        <w:b/>
+        <w:sz w:val="24"/>
+        <w:szCs w:val="24"/>
+      </w:rPr>
+      <w:tab/>
+    </w:r>
+    <w:r>
+      <w:rPr>
+        <w:b/>
+        <w:sz w:val="24"/>
+        <w:szCs w:val="24"/>
+      </w:rPr>
+      <w:tab/>
       <w:t>Brian Bird</w:t>
     </w:r>
   </w:p>
@@ -420,7 +738,7 @@
   <w:abstractNum w:abstractNumId="0">
     <w:nsid w:val="FFFFFF1D"/>
     <w:multiLevelType w:val="multilevel"/>
-    <w:tmpl w:val="159AFC18"/>
+    <w:tmpl w:val="63C05622"/>
     <w:lvl w:ilvl="0">
       <w:start w:val="1"/>
       <w:numFmt w:val="bullet"/>
@@ -1732,7 +2050,7 @@
   <w:abstractNum w:abstractNumId="11">
     <w:nsid w:val="3D3F643F"/>
     <w:multiLevelType w:val="hybridMultilevel"/>
-    <w:tmpl w:val="18920F74"/>
+    <w:tmpl w:val="2D9AE65C"/>
     <w:lvl w:ilvl="0" w:tplc="04090001">
       <w:start w:val="1"/>
       <w:numFmt w:val="bullet"/>

</xml_diff>